<commit_message>
Refactored code structure strengths in the code review
</commit_message>
<xml_diff>
--- a/Q02_Connection_Manager_Assignment/Detailed_Code_Review.docx
+++ b/Q02_Connection_Manager_Assignment/Detailed_Code_Review.docx
@@ -206,69 +206,17 @@
         </w:rPr>
         <w:t xml:space="preserve"> command encapsulates the server-client management logic within the </w:t>
       </w:r>
-      <w:proofErr w:type="spellStart"/>
       <w:r>
         <w:rPr>
           <w:rFonts w:ascii="Courier New" w:hAnsi="Courier New" w:cs="Courier New"/>
         </w:rPr>
         <w:t>ConectionManager</w:t>
       </w:r>
-      <w:proofErr w:type="spellEnd"/>
       <w:r>
         <w:rPr>
           <w:rFonts w:asciiTheme="majorHAnsi" w:hAnsiTheme="majorHAnsi" w:cstheme="majorHAnsi"/>
         </w:rPr>
         <w:t xml:space="preserve"> namespace. This encapsulation helps in preventing naming conflicts with other parts of the code or other scripts, especially in larger projects where multiple namespaces might be used.</w:t>
-      </w:r>
-    </w:p>
-    <w:p>
-      <w:pPr>
-        <w:pStyle w:val="NormalWeb"/>
-        <w:numPr>
-          <w:ilvl w:val="0"/>
-          <w:numId w:val="10"/>
-        </w:numPr>
-        <w:rPr>
-          <w:rStyle w:val="Strong"/>
-          <w:rFonts w:asciiTheme="majorHAnsi" w:hAnsiTheme="majorHAnsi" w:cstheme="majorHAnsi"/>
-          <w:b w:val="0"/>
-          <w:bCs w:val="0"/>
-        </w:rPr>
-      </w:pPr>
-      <w:r>
-        <w:rPr>
-          <w:rStyle w:val="Strong"/>
-          <w:rFonts w:asciiTheme="majorHAnsi" w:hAnsiTheme="majorHAnsi" w:cstheme="majorHAnsi"/>
-        </w:rPr>
-        <w:t>Prefix and Suffix Handling:</w:t>
-      </w:r>
-    </w:p>
-    <w:p>
-      <w:pPr>
-        <w:pStyle w:val="NormalWeb"/>
-        <w:ind w:left="720"/>
-        <w:rPr>
-          <w:rFonts w:asciiTheme="majorHAnsi" w:hAnsiTheme="majorHAnsi" w:cstheme="majorHAnsi"/>
-        </w:rPr>
-      </w:pPr>
-      <w:r>
-        <w:rPr>
-          <w:rFonts w:asciiTheme="majorHAnsi" w:hAnsiTheme="majorHAnsi" w:cstheme="majorHAnsi"/>
-        </w:rPr>
-        <w:t xml:space="preserve">The code includes a mechanism for handling prefixes and suffixes in the message, which adds flexibility to message formatting. The use of </w:t>
-      </w:r>
-      <w:r>
-        <w:rPr>
-          <w:rStyle w:val="HTMLCode"/>
-          <w:rFonts w:asciiTheme="majorHAnsi" w:eastAsiaTheme="minorEastAsia" w:hAnsiTheme="majorHAnsi" w:cstheme="majorHAnsi"/>
-        </w:rPr>
-        <w:t>switch</w:t>
-      </w:r>
-      <w:r>
-        <w:rPr>
-          <w:rFonts w:asciiTheme="majorHAnsi" w:hAnsiTheme="majorHAnsi" w:cstheme="majorHAnsi"/>
-        </w:rPr>
-        <w:t xml:space="preserve"> statements for selecting prefixes and suffixes helps in managing different message formats.</w:t>
       </w:r>
     </w:p>
     <w:p>
@@ -436,7 +384,6 @@
         </w:rPr>
         <w:t xml:space="preserve">There are separate functions for starting and closing each client, which can lead to code duplication and maintenance challenges. The </w:t>
       </w:r>
-      <w:proofErr w:type="spellStart"/>
       <w:r>
         <w:rPr>
           <w:rStyle w:val="HTMLCode"/>
@@ -444,7 +391,6 @@
         </w:rPr>
         <w:t>CloseClient</w:t>
       </w:r>
-      <w:proofErr w:type="spellEnd"/>
       <w:r>
         <w:rPr>
           <w:rStyle w:val="HTMLCode"/>
@@ -536,14 +482,12 @@
         </w:rPr>
         <w:t xml:space="preserve">The current implementation of </w:t>
       </w:r>
-      <w:proofErr w:type="spellStart"/>
       <w:r>
         <w:rPr>
           <w:rFonts w:ascii="Courier New" w:hAnsi="Courier New" w:cs="Courier New"/>
         </w:rPr>
         <w:t>ConstructMsg</w:t>
       </w:r>
-      <w:proofErr w:type="spellEnd"/>
       <w:r>
         <w:rPr>
           <w:rFonts w:asciiTheme="majorHAnsi" w:hAnsiTheme="majorHAnsi" w:cstheme="majorHAnsi"/>
@@ -584,14 +528,12 @@
         </w:rPr>
         <w:t xml:space="preserve">Instead of trimming the message to fit the </w:t>
       </w:r>
-      <w:proofErr w:type="spellStart"/>
       <w:r>
         <w:rPr>
           <w:rFonts w:ascii="Courier New" w:hAnsi="Courier New" w:cs="Courier New"/>
         </w:rPr>
         <w:t>maxMsgLength</w:t>
       </w:r>
-      <w:proofErr w:type="spellEnd"/>
       <w:r>
         <w:rPr>
           <w:rFonts w:asciiTheme="majorHAnsi" w:hAnsiTheme="majorHAnsi" w:cstheme="majorHAnsi"/>
@@ -751,14 +693,12 @@
         </w:rPr>
         <w:t xml:space="preserve"> functions don’t remove the clients from the </w:t>
       </w:r>
-      <w:proofErr w:type="spellStart"/>
       <w:r>
         <w:rPr>
           <w:rFonts w:ascii="Courier New" w:hAnsi="Courier New" w:cs="Courier New"/>
         </w:rPr>
         <w:t>clientlist</w:t>
       </w:r>
-      <w:proofErr w:type="spellEnd"/>
       <w:r>
         <w:rPr>
           <w:rFonts w:asciiTheme="majorHAnsi" w:hAnsiTheme="majorHAnsi" w:cstheme="majorHAnsi"/>
@@ -799,14 +739,12 @@
         </w:rPr>
         <w:t xml:space="preserve"> </w:t>
       </w:r>
-      <w:proofErr w:type="spellStart"/>
       <w:r>
         <w:rPr>
           <w:rFonts w:ascii="Courier New" w:hAnsi="Courier New" w:cs="Courier New"/>
         </w:rPr>
         <w:t>CloseClient</w:t>
       </w:r>
-      <w:proofErr w:type="spellEnd"/>
       <w:r>
         <w:rPr>
           <w:rFonts w:asciiTheme="majorHAnsi" w:hAnsiTheme="majorHAnsi" w:cstheme="majorHAnsi"/>
@@ -899,7 +837,6 @@
         </w:rPr>
         <w:t xml:space="preserve"> </w:t>
       </w:r>
-      <w:proofErr w:type="spellStart"/>
       <w:r>
         <w:rPr>
           <w:rFonts w:ascii="Courier New" w:hAnsi="Courier New" w:cs="Courier New"/>
@@ -912,24 +849,11 @@
         </w:rPr>
         <w:t>Server</w:t>
       </w:r>
-      <w:proofErr w:type="spellEnd"/>
-      <w:r>
-        <w:rPr>
-          <w:rFonts w:asciiTheme="majorHAnsi" w:hAnsiTheme="majorHAnsi" w:cstheme="majorHAnsi"/>
-        </w:rPr>
-        <w:t xml:space="preserve"> </w:t>
-      </w:r>
-      <w:r>
-        <w:rPr>
-          <w:rFonts w:asciiTheme="majorHAnsi" w:hAnsiTheme="majorHAnsi" w:cstheme="majorHAnsi"/>
-        </w:rPr>
-        <w:t>function</w:t>
-      </w:r>
-      <w:r>
-        <w:rPr>
-          <w:rFonts w:asciiTheme="majorHAnsi" w:hAnsiTheme="majorHAnsi" w:cstheme="majorHAnsi"/>
-        </w:rPr>
-        <w:t xml:space="preserve"> remove</w:t>
+      <w:r>
+        <w:rPr>
+          <w:rFonts w:asciiTheme="majorHAnsi" w:hAnsiTheme="majorHAnsi" w:cstheme="majorHAnsi"/>
+        </w:rPr>
+        <w:t xml:space="preserve"> function remove</w:t>
       </w:r>
       <w:r>
         <w:rPr>
@@ -949,14 +873,12 @@
         </w:rPr>
         <w:t xml:space="preserve"> and in </w:t>
       </w:r>
-      <w:proofErr w:type="spellStart"/>
       <w:r>
         <w:rPr>
           <w:rFonts w:ascii="Courier New" w:hAnsi="Courier New" w:cs="Courier New"/>
         </w:rPr>
         <w:t>BroadCast</w:t>
       </w:r>
-      <w:proofErr w:type="spellEnd"/>
       <w:r>
         <w:rPr>
           <w:rFonts w:asciiTheme="majorHAnsi" w:hAnsiTheme="majorHAnsi" w:cstheme="majorHAnsi"/>
@@ -1166,14 +1088,12 @@
         </w:rPr>
         <w:t xml:space="preserve"> Create a single </w:t>
       </w:r>
-      <w:proofErr w:type="spellStart"/>
       <w:r>
         <w:rPr>
           <w:rFonts w:ascii="Courier New" w:hAnsi="Courier New" w:cs="Courier New"/>
         </w:rPr>
         <w:t>StartClient</w:t>
       </w:r>
-      <w:proofErr w:type="spellEnd"/>
       <w:r>
         <w:rPr>
           <w:rFonts w:asciiTheme="majorHAnsi" w:hAnsiTheme="majorHAnsi" w:cstheme="majorHAnsi"/>
@@ -1222,28 +1142,24 @@
         </w:rPr>
         <w:t xml:space="preserve"> like </w:t>
       </w:r>
-      <w:proofErr w:type="spellStart"/>
       <w:r>
         <w:rPr>
           <w:rFonts w:ascii="Courier New" w:hAnsi="Courier New" w:cs="Courier New"/>
         </w:rPr>
         <w:t>ConnectClient</w:t>
       </w:r>
-      <w:proofErr w:type="spellEnd"/>
       <w:r>
         <w:rPr>
           <w:rFonts w:asciiTheme="majorHAnsi" w:hAnsiTheme="majorHAnsi" w:cstheme="majorHAnsi"/>
         </w:rPr>
         <w:t xml:space="preserve"> and </w:t>
       </w:r>
-      <w:proofErr w:type="spellStart"/>
       <w:r>
         <w:rPr>
           <w:rFonts w:ascii="Courier New" w:hAnsi="Courier New" w:cs="Courier New"/>
         </w:rPr>
         <w:t>CloseClient</w:t>
       </w:r>
-      <w:proofErr w:type="spellEnd"/>
       <w:r>
         <w:rPr>
           <w:rFonts w:asciiTheme="majorHAnsi" w:hAnsiTheme="majorHAnsi" w:cstheme="majorHAnsi"/>
@@ -1370,14 +1286,12 @@
         </w:rPr>
         <w:t xml:space="preserve"> Add detailed comments in key sections, particularly around the </w:t>
       </w:r>
-      <w:proofErr w:type="spellStart"/>
       <w:r>
         <w:rPr>
           <w:rFonts w:ascii="Courier New" w:hAnsi="Courier New" w:cs="Courier New"/>
         </w:rPr>
         <w:t>ConstructMsg</w:t>
       </w:r>
-      <w:proofErr w:type="spellEnd"/>
       <w:r>
         <w:rPr>
           <w:rFonts w:asciiTheme="majorHAnsi" w:hAnsiTheme="majorHAnsi" w:cstheme="majorHAnsi"/>
@@ -1411,14 +1325,12 @@
         <w:br/>
         <w:t xml:space="preserve">Some variable names, such as </w:t>
       </w:r>
-      <w:proofErr w:type="spellStart"/>
       <w:r>
         <w:rPr>
           <w:rFonts w:ascii="Courier New" w:hAnsi="Courier New" w:cs="Courier New"/>
         </w:rPr>
         <w:t>msglength</w:t>
       </w:r>
-      <w:proofErr w:type="spellEnd"/>
       <w:r>
         <w:rPr>
           <w:rFonts w:asciiTheme="majorHAnsi" w:hAnsiTheme="majorHAnsi" w:cstheme="majorHAnsi"/>
@@ -1447,14 +1359,12 @@
         </w:rPr>
         <w:t xml:space="preserve"> Use consistent and meaningful names like </w:t>
       </w:r>
-      <w:proofErr w:type="spellStart"/>
       <w:r>
         <w:rPr>
           <w:rFonts w:ascii="Courier New" w:hAnsi="Courier New" w:cs="Courier New"/>
         </w:rPr>
         <w:t>msgLength</w:t>
       </w:r>
-      <w:proofErr w:type="spellEnd"/>
       <w:r>
         <w:rPr>
           <w:rFonts w:asciiTheme="majorHAnsi" w:hAnsiTheme="majorHAnsi" w:cstheme="majorHAnsi"/>
@@ -1708,14 +1618,12 @@
         <w:br/>
         <w:t xml:space="preserve">The </w:t>
       </w:r>
-      <w:proofErr w:type="spellStart"/>
       <w:r>
         <w:rPr>
           <w:rFonts w:ascii="Courier New" w:hAnsi="Courier New" w:cs="Courier New"/>
         </w:rPr>
         <w:t>BroadCast</w:t>
       </w:r>
-      <w:proofErr w:type="spellEnd"/>
       <w:r>
         <w:rPr>
           <w:rFonts w:asciiTheme="majorHAnsi" w:hAnsiTheme="majorHAnsi" w:cstheme="majorHAnsi"/>
@@ -1770,14 +1678,12 @@
         </w:rPr>
         <w:t xml:space="preserve">like </w:t>
       </w:r>
-      <w:proofErr w:type="spellStart"/>
       <w:r>
         <w:rPr>
           <w:rFonts w:ascii="Courier New" w:hAnsi="Courier New" w:cs="Courier New"/>
         </w:rPr>
         <w:t>fileevent</w:t>
       </w:r>
-      <w:proofErr w:type="spellEnd"/>
       <w:r>
         <w:rPr>
           <w:rFonts w:asciiTheme="majorHAnsi" w:hAnsiTheme="majorHAnsi" w:cstheme="majorHAnsi"/>
@@ -1941,14 +1847,12 @@
         </w:rPr>
         <w:t xml:space="preserve"> The provided test example does not cover all relevant cases and edge conditions for the </w:t>
       </w:r>
-      <w:proofErr w:type="spellStart"/>
       <w:r>
         <w:rPr>
           <w:rFonts w:ascii="Courier New" w:hAnsi="Courier New" w:cs="Courier New"/>
         </w:rPr>
         <w:t>ConectionManager</w:t>
       </w:r>
-      <w:proofErr w:type="spellEnd"/>
       <w:r>
         <w:rPr>
           <w:rFonts w:asciiTheme="majorHAnsi" w:hAnsiTheme="majorHAnsi" w:cstheme="majorHAnsi"/>
@@ -2318,14 +2222,12 @@
         <w:br/>
         <w:t xml:space="preserve">Many of the variables (e.g., </w:t>
       </w:r>
-      <w:proofErr w:type="spellStart"/>
       <w:r>
         <w:rPr>
           <w:rFonts w:ascii="Courier New" w:hAnsi="Courier New" w:cs="Courier New"/>
         </w:rPr>
         <w:t>msglength</w:t>
       </w:r>
-      <w:proofErr w:type="spellEnd"/>
       <w:r>
         <w:rPr>
           <w:rFonts w:asciiTheme="majorHAnsi" w:hAnsiTheme="majorHAnsi" w:cstheme="majorHAnsi"/>

</xml_diff>